<commit_message>
More Word doc updates.
</commit_message>
<xml_diff>
--- a/exercises/Py01-Alien/docs/Py01 – Alien.docx
+++ b/exercises/Py01-Alien/docs/Py01 – Alien.docx
@@ -626,7 +626,18 @@
         <w:pStyle w:val="Heading2"/>
       </w:pPr>
       <w:r>
-        <w:t>Step 8: Change it so that any alien drops bombs, not just the last alien</w:t>
+        <w:t xml:space="preserve">Step 8: Change it so that </w:t>
+      </w:r>
+      <w:r>
+        <w:t>a random</w:t>
+      </w:r>
+      <w:r>
+        <w:t>ly chosen</w:t>
+      </w:r>
+      <w:bookmarkStart w:id="3" w:name="_GoBack"/>
+      <w:bookmarkEnd w:id="3"/>
+      <w:r>
+        <w:t xml:space="preserve"> alien drops bombs, not just the last alien</w:t>
       </w:r>
     </w:p>
     <w:p>
@@ -678,10 +689,7 @@
       </w:r>
     </w:p>
     <w:p/>
-    <w:p>
-      <w:bookmarkStart w:id="3" w:name="_GoBack"/>
-      <w:bookmarkEnd w:id="3"/>
-    </w:p>
+    <w:p/>
     <w:p/>
     <w:sectPr>
       <w:pgSz w:w="11900" w:h="16840"/>

</xml_diff>